<commit_message>
main functionality fot he bookings page DONE
</commit_message>
<xml_diff>
--- a/guides_and_designs/instructions_1.docx
+++ b/guides_and_designs/instructions_1.docx
@@ -1,6 +1,6 @@
 
 <file path=word/document.xml><?xml version="1.0" encoding="utf-8"?>
-<w:document xmlns:wpc="http://schemas.microsoft.com/office/word/2010/wordprocessingCanvas" xmlns:cx="http://schemas.microsoft.com/office/drawing/2014/chartex" xmlns:cx1="http://schemas.microsoft.com/office/drawing/2015/9/8/chartex" xmlns:cx2="http://schemas.microsoft.com/office/drawing/2015/10/21/chartex" xmlns:cx3="http://schemas.microsoft.com/office/drawing/2016/5/9/chartex" xmlns:cx4="http://schemas.microsoft.com/office/drawing/2016/5/10/chartex" xmlns:cx5="http://schemas.microsoft.com/office/drawing/2016/5/11/chartex" xmlns:cx6="http://schemas.microsoft.com/office/drawing/2016/5/12/chartex" xmlns:cx7="http://schemas.microsoft.com/office/drawing/2016/5/13/chartex" xmlns:cx8="http://schemas.microsoft.com/office/drawing/2016/5/14/chartex" xmlns:mc="http://schemas.openxmlformats.org/markup-compatibility/2006" xmlns:aink="http://schemas.microsoft.com/office/drawing/2016/ink" xmlns:am3d="http://schemas.microsoft.com/office/drawing/2017/model3d" xmlns:o="urn:schemas-microsoft-com:office:office" xmlns:oel="http://schemas.microsoft.com/office/2019/extlst" xmlns:r="http://schemas.openxmlformats.org/officeDocument/2006/relationships" xmlns:m="http://schemas.openxmlformats.org/officeDocument/2006/math" xmlns:v="urn:schemas-microsoft-com:vml" xmlns:wp14="http://schemas.microsoft.com/office/word/2010/wordprocessingDrawing" xmlns:wp="http://schemas.openxmlformats.org/drawingml/2006/wordprocessingDrawing" xmlns:w10="urn:schemas-microsoft-com:office:word" xmlns:w="http://schemas.openxmlformats.org/wordprocessingml/2006/main" xmlns:w14="http://schemas.microsoft.com/office/word/2010/wordml" xmlns:w15="http://schemas.microsoft.com/office/word/2012/wordml" xmlns:w16cex="http://schemas.microsoft.com/office/word/2018/wordml/cex" xmlns:w16cid="http://schemas.microsoft.com/office/word/2016/wordml/cid" xmlns:w16="http://schemas.microsoft.com/office/word/2018/wordml" xmlns:w16du="http://schemas.microsoft.com/office/word/2023/wordml/word16du" xmlns:w16sdtdh="http://schemas.microsoft.com/office/word/2020/wordml/sdtdatahash" xmlns:w16se="http://schemas.microsoft.com/office/word/2015/wordml/symex" xmlns:wpg="http://schemas.microsoft.com/office/word/2010/wordprocessingGroup" xmlns:wpi="http://schemas.microsoft.com/office/word/2010/wordprocessingInk" xmlns:wne="http://schemas.microsoft.com/office/word/2006/wordml" xmlns:wps="http://schemas.microsoft.com/office/word/2010/wordprocessingShape" mc:Ignorable="w14 w15 w16se w16cid w16 w16cex w16sdtdh w16du wp14">
+<w:document xmlns:wpc="http://schemas.microsoft.com/office/word/2010/wordprocessingCanvas" xmlns:cx="http://schemas.microsoft.com/office/drawing/2014/chartex" xmlns:cx1="http://schemas.microsoft.com/office/drawing/2015/9/8/chartex" xmlns:cx2="http://schemas.microsoft.com/office/drawing/2015/10/21/chartex" xmlns:cx3="http://schemas.microsoft.com/office/drawing/2016/5/9/chartex" xmlns:cx4="http://schemas.microsoft.com/office/drawing/2016/5/10/chartex" xmlns:cx5="http://schemas.microsoft.com/office/drawing/2016/5/11/chartex" xmlns:cx6="http://schemas.microsoft.com/office/drawing/2016/5/12/chartex" xmlns:cx7="http://schemas.microsoft.com/office/drawing/2016/5/13/chartex" xmlns:cx8="http://schemas.microsoft.com/office/drawing/2016/5/14/chartex" xmlns:mc="http://schemas.openxmlformats.org/markup-compatibility/2006" xmlns:aink="http://schemas.microsoft.com/office/drawing/2016/ink" xmlns:am3d="http://schemas.microsoft.com/office/drawing/2017/model3d" xmlns:o="urn:schemas-microsoft-com:office:office" xmlns:r="http://schemas.openxmlformats.org/officeDocument/2006/relationships" xmlns:m="http://schemas.openxmlformats.org/officeDocument/2006/math" xmlns:v="urn:schemas-microsoft-com:vml" xmlns:wp14="http://schemas.microsoft.com/office/word/2010/wordprocessingDrawing" xmlns:wp="http://schemas.openxmlformats.org/drawingml/2006/wordprocessingDrawing" xmlns:w10="urn:schemas-microsoft-com:office:word" xmlns:w="http://schemas.openxmlformats.org/wordprocessingml/2006/main" xmlns:w14="http://schemas.microsoft.com/office/word/2010/wordml" xmlns:w15="http://schemas.microsoft.com/office/word/2012/wordml" xmlns:w16cex="http://schemas.microsoft.com/office/word/2018/wordml/cex" xmlns:w16cid="http://schemas.microsoft.com/office/word/2016/wordml/cid" xmlns:w16="http://schemas.microsoft.com/office/word/2018/wordml" xmlns:w16sdtdh="http://schemas.microsoft.com/office/word/2020/wordml/sdtdatahash" xmlns:w16se="http://schemas.microsoft.com/office/word/2015/wordml/symex" xmlns:wpg="http://schemas.microsoft.com/office/word/2010/wordprocessingGroup" xmlns:wpi="http://schemas.microsoft.com/office/word/2010/wordprocessingInk" xmlns:wne="http://schemas.microsoft.com/office/word/2006/wordml" xmlns:wps="http://schemas.microsoft.com/office/word/2010/wordprocessingShape" mc:Ignorable="w14 w15 w16se w16cid w16 w16cex w16sdtdh wp14">
   <w:body>
     <w:p>
       <w:pPr>
@@ -68,7 +68,7 @@
     </w:p>
     <w:p>
       <w:pPr>
-        <w:pStyle w:val="Listenabsatz"/>
+        <w:pStyle w:val="ListParagraph"/>
         <w:numPr>
           <w:ilvl w:val="0"/>
           <w:numId w:val="6"/>
@@ -88,7 +88,7 @@
     </w:p>
     <w:p>
       <w:pPr>
-        <w:pStyle w:val="Listenabsatz"/>
+        <w:pStyle w:val="ListParagraph"/>
         <w:numPr>
           <w:ilvl w:val="0"/>
           <w:numId w:val="6"/>
@@ -108,7 +108,7 @@
     </w:p>
     <w:p>
       <w:pPr>
-        <w:pStyle w:val="Listenabsatz"/>
+        <w:pStyle w:val="ListParagraph"/>
         <w:numPr>
           <w:ilvl w:val="0"/>
           <w:numId w:val="6"/>
@@ -128,7 +128,7 @@
     </w:p>
     <w:p>
       <w:pPr>
-        <w:pStyle w:val="Listenabsatz"/>
+        <w:pStyle w:val="ListParagraph"/>
         <w:numPr>
           <w:ilvl w:val="0"/>
           <w:numId w:val="6"/>
@@ -149,7 +149,7 @@
     </w:p>
     <w:p>
       <w:pPr>
-        <w:pStyle w:val="Listenabsatz"/>
+        <w:pStyle w:val="ListParagraph"/>
         <w:numPr>
           <w:ilvl w:val="1"/>
           <w:numId w:val="2"/>
@@ -170,7 +170,7 @@
     </w:p>
     <w:p>
       <w:pPr>
-        <w:pStyle w:val="Listenabsatz"/>
+        <w:pStyle w:val="ListParagraph"/>
         <w:numPr>
           <w:ilvl w:val="1"/>
           <w:numId w:val="2"/>
@@ -191,7 +191,7 @@
     </w:p>
     <w:p>
       <w:pPr>
-        <w:pStyle w:val="Listenabsatz"/>
+        <w:pStyle w:val="ListParagraph"/>
         <w:numPr>
           <w:ilvl w:val="1"/>
           <w:numId w:val="2"/>
@@ -211,7 +211,7 @@
     </w:p>
     <w:p>
       <w:pPr>
-        <w:pStyle w:val="Listenabsatz"/>
+        <w:pStyle w:val="ListParagraph"/>
         <w:numPr>
           <w:ilvl w:val="0"/>
           <w:numId w:val="6"/>
@@ -232,7 +232,7 @@
     </w:p>
     <w:p>
       <w:pPr>
-        <w:pStyle w:val="Listenabsatz"/>
+        <w:pStyle w:val="ListParagraph"/>
         <w:numPr>
           <w:ilvl w:val="0"/>
           <w:numId w:val="6"/>
@@ -241,11 +241,13 @@
         <w:ind w:left="714" w:hanging="357"/>
         <w:contextualSpacing w:val="0"/>
         <w:rPr>
-          <w:lang w:val="en-US"/>
-        </w:rPr>
-      </w:pPr>
-      <w:r>
-        <w:rPr>
+          <w:highlight w:val="yellow"/>
+          <w:lang w:val="en-US"/>
+        </w:rPr>
+      </w:pPr>
+      <w:r>
+        <w:rPr>
+          <w:highlight w:val="yellow"/>
           <w:lang w:val="en-US"/>
         </w:rPr>
         <w:t>After booking details are select the customer can log in or sign up (if not logged in already)</w:t>
@@ -253,7 +255,7 @@
     </w:p>
     <w:p>
       <w:pPr>
-        <w:pStyle w:val="Listenabsatz"/>
+        <w:pStyle w:val="ListParagraph"/>
         <w:numPr>
           <w:ilvl w:val="1"/>
           <w:numId w:val="2"/>
@@ -262,17 +264,36 @@
         <w:ind w:left="1797" w:hanging="357"/>
         <w:contextualSpacing w:val="0"/>
         <w:rPr>
-          <w:lang w:val="en-US"/>
-        </w:rPr>
-      </w:pPr>
-      <w:r>
-        <w:rPr>
-          <w:lang w:val="en-US"/>
-        </w:rPr>
-        <w:t>Log in / Sign up possible via facebook, Google or email address</w:t>
-      </w:r>
-      <w:r>
-        <w:rPr>
+          <w:highlight w:val="yellow"/>
+          <w:lang w:val="en-US"/>
+        </w:rPr>
+      </w:pPr>
+      <w:r>
+        <w:rPr>
+          <w:highlight w:val="yellow"/>
+          <w:lang w:val="en-US"/>
+        </w:rPr>
+        <w:t xml:space="preserve">Log in / Sign up possible via </w:t>
+      </w:r>
+      <w:proofErr w:type="spellStart"/>
+      <w:r>
+        <w:rPr>
+          <w:highlight w:val="yellow"/>
+          <w:lang w:val="en-US"/>
+        </w:rPr>
+        <w:t>facebook</w:t>
+      </w:r>
+      <w:proofErr w:type="spellEnd"/>
+      <w:r>
+        <w:rPr>
+          <w:highlight w:val="yellow"/>
+          <w:lang w:val="en-US"/>
+        </w:rPr>
+        <w:t>, Google or email address</w:t>
+      </w:r>
+      <w:r>
+        <w:rPr>
+          <w:highlight w:val="yellow"/>
           <w:lang w:val="en-US"/>
         </w:rPr>
         <w:t xml:space="preserve"> and phone number (in any case phone number is required for finalizing a booking)</w:t>
@@ -280,7 +301,7 @@
     </w:p>
     <w:p>
       <w:pPr>
-        <w:pStyle w:val="Listenabsatz"/>
+        <w:pStyle w:val="ListParagraph"/>
         <w:numPr>
           <w:ilvl w:val="0"/>
           <w:numId w:val="6"/>
@@ -294,14 +315,21 @@
       </w:pPr>
       <w:r>
         <w:rPr>
-          <w:lang w:val="en-US"/>
-        </w:rPr>
-        <w:t>They can now select a location (in the selected city) for their treatment from their pre-saved locations in their profile or type in new location in the selected city. The field for the city and country cannot be changed, as they are set by the selection the user made at the very beginning.</w:t>
+          <w:highlight w:val="red"/>
+          <w:lang w:val="en-US"/>
+        </w:rPr>
+        <w:t>They can now select a location (in the selected city) for their treatment from their pre-saved locations in their profile</w:t>
+      </w:r>
+      <w:r>
+        <w:rPr>
+          <w:lang w:val="en-US"/>
+        </w:rPr>
+        <w:t xml:space="preserve"> or type in new location in the selected city. The field for the city and country cannot be changed, as they are set by the selection the user made at the very beginning.</w:t>
       </w:r>
     </w:p>
     <w:p>
       <w:pPr>
-        <w:pStyle w:val="Listenabsatz"/>
+        <w:pStyle w:val="ListParagraph"/>
         <w:numPr>
           <w:ilvl w:val="0"/>
           <w:numId w:val="6"/>
@@ -317,7 +345,35 @@
         <w:rPr>
           <w:lang w:val="en-US"/>
         </w:rPr>
-        <w:t>If they had booked the same service in same city before, on the next page they will see a list of their previous therapists. If they want to have the same therapist again they can select to send them the inquiry before all others. If available, they can accept within 5 minutes. Otherwise the inquiry is open for others to accept (within 10 minutes).</w:t>
+        <w:t xml:space="preserve">If they had booked the same service in same city before, on the next page they will see a list of their previous therapists. If they want to have the same therapist </w:t>
+      </w:r>
+      <w:proofErr w:type="gramStart"/>
+      <w:r>
+        <w:rPr>
+          <w:lang w:val="en-US"/>
+        </w:rPr>
+        <w:t>again</w:t>
+      </w:r>
+      <w:proofErr w:type="gramEnd"/>
+      <w:r>
+        <w:rPr>
+          <w:lang w:val="en-US"/>
+        </w:rPr>
+        <w:t xml:space="preserve"> they can select to send them the inquiry before all others. If available, they can accept within 5 minutes. </w:t>
+      </w:r>
+      <w:proofErr w:type="gramStart"/>
+      <w:r>
+        <w:rPr>
+          <w:lang w:val="en-US"/>
+        </w:rPr>
+        <w:t>Otherwise</w:t>
+      </w:r>
+      <w:proofErr w:type="gramEnd"/>
+      <w:r>
+        <w:rPr>
+          <w:lang w:val="en-US"/>
+        </w:rPr>
+        <w:t xml:space="preserve"> the inquiry is open for others to accept (within 10 minutes).</w:t>
       </w:r>
       <w:r>
         <w:rPr>
@@ -336,12 +392,26 @@
           <w:lang w:val="en-US"/>
         </w:rPr>
         <w:br/>
-        <w:t>There needs to be a radio buttons with something like:</w:t>
+        <w:t xml:space="preserve">There needs to be a radio </w:t>
+      </w:r>
+      <w:proofErr w:type="gramStart"/>
+      <w:r>
+        <w:rPr>
+          <w:lang w:val="en-US"/>
+        </w:rPr>
+        <w:t>buttons</w:t>
+      </w:r>
+      <w:proofErr w:type="gramEnd"/>
+      <w:r>
+        <w:rPr>
+          <w:lang w:val="en-US"/>
+        </w:rPr>
+        <w:t xml:space="preserve"> with something like:</w:t>
       </w:r>
     </w:p>
     <w:p>
       <w:pPr>
-        <w:pStyle w:val="Listenabsatz"/>
+        <w:pStyle w:val="ListParagraph"/>
         <w:numPr>
           <w:ilvl w:val="1"/>
           <w:numId w:val="2"/>
@@ -383,7 +453,7 @@
     </w:p>
     <w:p>
       <w:pPr>
-        <w:pStyle w:val="Listenabsatz"/>
+        <w:pStyle w:val="ListParagraph"/>
         <w:numPr>
           <w:ilvl w:val="1"/>
           <w:numId w:val="2"/>
@@ -412,7 +482,7 @@
     </w:p>
     <w:p>
       <w:pPr>
-        <w:pStyle w:val="Listenabsatz"/>
+        <w:pStyle w:val="ListParagraph"/>
         <w:numPr>
           <w:ilvl w:val="1"/>
           <w:numId w:val="2"/>
@@ -472,7 +542,6 @@
           <w:szCs w:val="40"/>
           <w:lang w:val="en-US"/>
         </w:rPr>
-        <w:lastRenderedPageBreak/>
         <w:br/>
       </w:r>
       <w:r>
@@ -489,7 +558,7 @@
     </w:p>
     <w:p>
       <w:pPr>
-        <w:pStyle w:val="Listenabsatz"/>
+        <w:pStyle w:val="ListParagraph"/>
         <w:numPr>
           <w:ilvl w:val="0"/>
           <w:numId w:val="17"/>
@@ -503,6 +572,7 @@
         <w:rPr>
           <w:lang w:val="en-US"/>
         </w:rPr>
+        <w:lastRenderedPageBreak/>
         <w:t>The system waits for confirmation of therapist. When confirmed the customer gets a notification to</w:t>
       </w:r>
       <w:r>
@@ -547,7 +617,7 @@
     </w:p>
     <w:p>
       <w:pPr>
-        <w:pStyle w:val="Listenabsatz"/>
+        <w:pStyle w:val="ListParagraph"/>
         <w:numPr>
           <w:ilvl w:val="0"/>
           <w:numId w:val="13"/>
@@ -580,7 +650,7 @@
     </w:p>
     <w:p>
       <w:pPr>
-        <w:pStyle w:val="Listenabsatz"/>
+        <w:pStyle w:val="ListParagraph"/>
         <w:numPr>
           <w:ilvl w:val="0"/>
           <w:numId w:val="13"/>
@@ -607,7 +677,7 @@
     </w:p>
     <w:p>
       <w:pPr>
-        <w:pStyle w:val="Listenabsatz"/>
+        <w:pStyle w:val="ListParagraph"/>
         <w:numPr>
           <w:ilvl w:val="0"/>
           <w:numId w:val="13"/>
@@ -623,7 +693,21 @@
         <w:rPr>
           <w:lang w:val="en-US"/>
         </w:rPr>
-        <w:t xml:space="preserve">If the booking is for someone else, the user receives updates on the status of the session (e.g. </w:t>
+        <w:t>If the booking is for someone else, the user receives updates on the status of the session (</w:t>
+      </w:r>
+      <w:proofErr w:type="gramStart"/>
+      <w:r>
+        <w:rPr>
+          <w:lang w:val="en-US"/>
+        </w:rPr>
+        <w:t>e.g.</w:t>
+      </w:r>
+      <w:proofErr w:type="gramEnd"/>
+      <w:r>
+        <w:rPr>
+          <w:lang w:val="en-US"/>
+        </w:rPr>
+        <w:t xml:space="preserve"> </w:t>
       </w:r>
       <w:r>
         <w:rPr>
@@ -640,7 +724,7 @@
     </w:p>
     <w:p>
       <w:pPr>
-        <w:pStyle w:val="Listenabsatz"/>
+        <w:pStyle w:val="ListParagraph"/>
         <w:numPr>
           <w:ilvl w:val="0"/>
           <w:numId w:val="13"/>
@@ -698,7 +782,7 @@
     </w:p>
     <w:p>
       <w:pPr>
-        <w:pStyle w:val="Listenabsatz"/>
+        <w:pStyle w:val="ListParagraph"/>
         <w:numPr>
           <w:ilvl w:val="0"/>
           <w:numId w:val="14"/>
@@ -731,7 +815,7 @@
     </w:p>
     <w:p>
       <w:pPr>
-        <w:pStyle w:val="Listenabsatz"/>
+        <w:pStyle w:val="ListParagraph"/>
         <w:numPr>
           <w:ilvl w:val="0"/>
           <w:numId w:val="14"/>
@@ -752,7 +836,7 @@
     </w:p>
     <w:p>
       <w:pPr>
-        <w:pStyle w:val="Listenabsatz"/>
+        <w:pStyle w:val="ListParagraph"/>
         <w:numPr>
           <w:ilvl w:val="0"/>
           <w:numId w:val="14"/>
@@ -768,7 +852,35 @@
         <w:rPr>
           <w:lang w:val="en-US"/>
         </w:rPr>
-        <w:t xml:space="preserve">If the user wants to extend the session they press a button "extend session". If their therapist does not have any pre-bookings after that session they have the option to extend for 30 min or 60min. After confirmation by the therapist on their app, the user can go on and pay for extension. </w:t>
+        <w:t xml:space="preserve">If the user wants to extend the </w:t>
+      </w:r>
+      <w:proofErr w:type="gramStart"/>
+      <w:r>
+        <w:rPr>
+          <w:lang w:val="en-US"/>
+        </w:rPr>
+        <w:t>session</w:t>
+      </w:r>
+      <w:proofErr w:type="gramEnd"/>
+      <w:r>
+        <w:rPr>
+          <w:lang w:val="en-US"/>
+        </w:rPr>
+        <w:t xml:space="preserve"> they press a button "extend session". If their therapist does not have any pre-bookings after that </w:t>
+      </w:r>
+      <w:proofErr w:type="gramStart"/>
+      <w:r>
+        <w:rPr>
+          <w:lang w:val="en-US"/>
+        </w:rPr>
+        <w:t>session</w:t>
+      </w:r>
+      <w:proofErr w:type="gramEnd"/>
+      <w:r>
+        <w:rPr>
+          <w:lang w:val="en-US"/>
+        </w:rPr>
+        <w:t xml:space="preserve"> they have the option to extend for 30 min or 60min. After confirmation by the therapist on their app, the user can go on and pay for extension. </w:t>
       </w:r>
     </w:p>
     <w:p>
@@ -804,7 +916,7 @@
     </w:p>
     <w:p>
       <w:pPr>
-        <w:pStyle w:val="Listenabsatz"/>
+        <w:pStyle w:val="ListParagraph"/>
         <w:numPr>
           <w:ilvl w:val="0"/>
           <w:numId w:val="15"/>
@@ -825,7 +937,7 @@
     </w:p>
     <w:p>
       <w:pPr>
-        <w:pStyle w:val="Listenabsatz"/>
+        <w:pStyle w:val="ListParagraph"/>
         <w:numPr>
           <w:ilvl w:val="0"/>
           <w:numId w:val="15"/>
@@ -852,7 +964,7 @@
     </w:p>
     <w:p>
       <w:pPr>
-        <w:pStyle w:val="Listenabsatz"/>
+        <w:pStyle w:val="ListParagraph"/>
         <w:numPr>
           <w:ilvl w:val="0"/>
           <w:numId w:val="15"/>
@@ -873,7 +985,7 @@
     </w:p>
     <w:p>
       <w:pPr>
-        <w:pStyle w:val="Listenabsatz"/>
+        <w:pStyle w:val="ListParagraph"/>
         <w:numPr>
           <w:ilvl w:val="0"/>
           <w:numId w:val="15"/>
@@ -925,7 +1037,7 @@
     </w:p>
     <w:p>
       <w:pPr>
-        <w:pStyle w:val="Listenabsatz"/>
+        <w:pStyle w:val="ListParagraph"/>
         <w:numPr>
           <w:ilvl w:val="0"/>
           <w:numId w:val="16"/>
@@ -941,7 +1053,6 @@
         <w:rPr>
           <w:lang w:val="en-US"/>
         </w:rPr>
-        <w:lastRenderedPageBreak/>
         <w:t>The user can view past treatments and rebook the same therapist for future services.</w:t>
       </w:r>
     </w:p>
@@ -964,7 +1075,7 @@
 </file>
 
 <file path=word/numbering.xml><?xml version="1.0" encoding="utf-8"?>
-<w:numbering xmlns:wpc="http://schemas.microsoft.com/office/word/2010/wordprocessingCanvas" xmlns:cx="http://schemas.microsoft.com/office/drawing/2014/chartex" xmlns:cx1="http://schemas.microsoft.com/office/drawing/2015/9/8/chartex" xmlns:cx2="http://schemas.microsoft.com/office/drawing/2015/10/21/chartex" xmlns:cx3="http://schemas.microsoft.com/office/drawing/2016/5/9/chartex" xmlns:cx4="http://schemas.microsoft.com/office/drawing/2016/5/10/chartex" xmlns:cx5="http://schemas.microsoft.com/office/drawing/2016/5/11/chartex" xmlns:cx6="http://schemas.microsoft.com/office/drawing/2016/5/12/chartex" xmlns:cx7="http://schemas.microsoft.com/office/drawing/2016/5/13/chartex" xmlns:cx8="http://schemas.microsoft.com/office/drawing/2016/5/14/chartex" xmlns:mc="http://schemas.openxmlformats.org/markup-compatibility/2006" xmlns:aink="http://schemas.microsoft.com/office/drawing/2016/ink" xmlns:am3d="http://schemas.microsoft.com/office/drawing/2017/model3d" xmlns:o="urn:schemas-microsoft-com:office:office" xmlns:oel="http://schemas.microsoft.com/office/2019/extlst" xmlns:r="http://schemas.openxmlformats.org/officeDocument/2006/relationships" xmlns:m="http://schemas.openxmlformats.org/officeDocument/2006/math" xmlns:v="urn:schemas-microsoft-com:vml" xmlns:wp14="http://schemas.microsoft.com/office/word/2010/wordprocessingDrawing" xmlns:wp="http://schemas.openxmlformats.org/drawingml/2006/wordprocessingDrawing" xmlns:w10="urn:schemas-microsoft-com:office:word" xmlns:w="http://schemas.openxmlformats.org/wordprocessingml/2006/main" xmlns:w14="http://schemas.microsoft.com/office/word/2010/wordml" xmlns:w15="http://schemas.microsoft.com/office/word/2012/wordml" xmlns:w16cex="http://schemas.microsoft.com/office/word/2018/wordml/cex" xmlns:w16cid="http://schemas.microsoft.com/office/word/2016/wordml/cid" xmlns:w16="http://schemas.microsoft.com/office/word/2018/wordml" xmlns:w16du="http://schemas.microsoft.com/office/word/2023/wordml/word16du" xmlns:w16sdtdh="http://schemas.microsoft.com/office/word/2020/wordml/sdtdatahash" xmlns:w16se="http://schemas.microsoft.com/office/word/2015/wordml/symex" xmlns:wpg="http://schemas.microsoft.com/office/word/2010/wordprocessingGroup" xmlns:wpi="http://schemas.microsoft.com/office/word/2010/wordprocessingInk" xmlns:wne="http://schemas.microsoft.com/office/word/2006/wordml" xmlns:wps="http://schemas.microsoft.com/office/word/2010/wordprocessingShape" mc:Ignorable="w14 w15 w16se w16cid w16 w16cex w16sdtdh w16du wp14">
+<w:numbering xmlns:wpc="http://schemas.microsoft.com/office/word/2010/wordprocessingCanvas" xmlns:cx="http://schemas.microsoft.com/office/drawing/2014/chartex" xmlns:cx1="http://schemas.microsoft.com/office/drawing/2015/9/8/chartex" xmlns:cx2="http://schemas.microsoft.com/office/drawing/2015/10/21/chartex" xmlns:cx3="http://schemas.microsoft.com/office/drawing/2016/5/9/chartex" xmlns:cx4="http://schemas.microsoft.com/office/drawing/2016/5/10/chartex" xmlns:cx5="http://schemas.microsoft.com/office/drawing/2016/5/11/chartex" xmlns:cx6="http://schemas.microsoft.com/office/drawing/2016/5/12/chartex" xmlns:cx7="http://schemas.microsoft.com/office/drawing/2016/5/13/chartex" xmlns:cx8="http://schemas.microsoft.com/office/drawing/2016/5/14/chartex" xmlns:mc="http://schemas.openxmlformats.org/markup-compatibility/2006" xmlns:aink="http://schemas.microsoft.com/office/drawing/2016/ink" xmlns:am3d="http://schemas.microsoft.com/office/drawing/2017/model3d" xmlns:o="urn:schemas-microsoft-com:office:office" xmlns:r="http://schemas.openxmlformats.org/officeDocument/2006/relationships" xmlns:m="http://schemas.openxmlformats.org/officeDocument/2006/math" xmlns:v="urn:schemas-microsoft-com:vml" xmlns:wp14="http://schemas.microsoft.com/office/word/2010/wordprocessingDrawing" xmlns:wp="http://schemas.openxmlformats.org/drawingml/2006/wordprocessingDrawing" xmlns:w10="urn:schemas-microsoft-com:office:word" xmlns:w="http://schemas.openxmlformats.org/wordprocessingml/2006/main" xmlns:w14="http://schemas.microsoft.com/office/word/2010/wordml" xmlns:w15="http://schemas.microsoft.com/office/word/2012/wordml" xmlns:w16cex="http://schemas.microsoft.com/office/word/2018/wordml/cex" xmlns:w16cid="http://schemas.microsoft.com/office/word/2016/wordml/cid" xmlns:w16="http://schemas.microsoft.com/office/word/2018/wordml" xmlns:w16sdtdh="http://schemas.microsoft.com/office/word/2020/wordml/sdtdatahash" xmlns:w16se="http://schemas.microsoft.com/office/word/2015/wordml/symex" xmlns:wpg="http://schemas.microsoft.com/office/word/2010/wordprocessingGroup" xmlns:wpi="http://schemas.microsoft.com/office/word/2010/wordprocessingInk" xmlns:wne="http://schemas.microsoft.com/office/word/2006/wordml" xmlns:wps="http://schemas.microsoft.com/office/word/2010/wordprocessingShape" mc:Ignorable="w14 w15 w16se w16cid w16 w16cex w16sdtdh wp14">
   <w:abstractNum w:abstractNumId="0" w15:restartNumberingAfterBreak="0">
     <w:nsid w:val="03F502A6"/>
     <w:multiLevelType w:val="hybridMultilevel"/>
@@ -2703,62 +2814,62 @@
       </w:pPr>
     </w:lvl>
   </w:abstractNum>
-  <w:num w:numId="1" w16cid:durableId="1803494911">
+  <w:num w:numId="1">
     <w:abstractNumId w:val="3"/>
   </w:num>
-  <w:num w:numId="2" w16cid:durableId="1303078919">
+  <w:num w:numId="2">
     <w:abstractNumId w:val="12"/>
   </w:num>
-  <w:num w:numId="3" w16cid:durableId="1401057753">
+  <w:num w:numId="3">
     <w:abstractNumId w:val="11"/>
   </w:num>
-  <w:num w:numId="4" w16cid:durableId="1735814408">
+  <w:num w:numId="4">
     <w:abstractNumId w:val="13"/>
   </w:num>
-  <w:num w:numId="5" w16cid:durableId="1101950970">
+  <w:num w:numId="5">
     <w:abstractNumId w:val="5"/>
   </w:num>
-  <w:num w:numId="6" w16cid:durableId="1815174481">
+  <w:num w:numId="6">
     <w:abstractNumId w:val="8"/>
   </w:num>
-  <w:num w:numId="7" w16cid:durableId="926308564">
+  <w:num w:numId="7">
     <w:abstractNumId w:val="4"/>
   </w:num>
-  <w:num w:numId="8" w16cid:durableId="2004964086">
+  <w:num w:numId="8">
     <w:abstractNumId w:val="14"/>
   </w:num>
-  <w:num w:numId="9" w16cid:durableId="698117774">
+  <w:num w:numId="9">
     <w:abstractNumId w:val="2"/>
   </w:num>
-  <w:num w:numId="10" w16cid:durableId="854424667">
+  <w:num w:numId="10">
     <w:abstractNumId w:val="1"/>
   </w:num>
-  <w:num w:numId="11" w16cid:durableId="598834397">
+  <w:num w:numId="11">
     <w:abstractNumId w:val="0"/>
   </w:num>
-  <w:num w:numId="12" w16cid:durableId="1995451387">
+  <w:num w:numId="12">
     <w:abstractNumId w:val="9"/>
   </w:num>
-  <w:num w:numId="13" w16cid:durableId="2005664370">
+  <w:num w:numId="13">
     <w:abstractNumId w:val="16"/>
   </w:num>
-  <w:num w:numId="14" w16cid:durableId="1895579312">
+  <w:num w:numId="14">
     <w:abstractNumId w:val="6"/>
   </w:num>
-  <w:num w:numId="15" w16cid:durableId="251088449">
+  <w:num w:numId="15">
     <w:abstractNumId w:val="10"/>
   </w:num>
-  <w:num w:numId="16" w16cid:durableId="936788489">
+  <w:num w:numId="16">
     <w:abstractNumId w:val="7"/>
   </w:num>
-  <w:num w:numId="17" w16cid:durableId="241918274">
+  <w:num w:numId="17">
     <w:abstractNumId w:val="15"/>
   </w:num>
 </w:numbering>
 </file>
 
 <file path=word/styles.xml><?xml version="1.0" encoding="utf-8"?>
-<w:styles xmlns:mc="http://schemas.openxmlformats.org/markup-compatibility/2006" xmlns:r="http://schemas.openxmlformats.org/officeDocument/2006/relationships" xmlns:w="http://schemas.openxmlformats.org/wordprocessingml/2006/main" xmlns:w14="http://schemas.microsoft.com/office/word/2010/wordml" xmlns:w15="http://schemas.microsoft.com/office/word/2012/wordml" xmlns:w16cex="http://schemas.microsoft.com/office/word/2018/wordml/cex" xmlns:w16cid="http://schemas.microsoft.com/office/word/2016/wordml/cid" xmlns:w16="http://schemas.microsoft.com/office/word/2018/wordml" xmlns:w16du="http://schemas.microsoft.com/office/word/2023/wordml/word16du" xmlns:w16sdtdh="http://schemas.microsoft.com/office/word/2020/wordml/sdtdatahash" xmlns:w16se="http://schemas.microsoft.com/office/word/2015/wordml/symex" mc:Ignorable="w14 w15 w16se w16cid w16 w16cex w16sdtdh w16du">
+<w:styles xmlns:mc="http://schemas.openxmlformats.org/markup-compatibility/2006" xmlns:r="http://schemas.openxmlformats.org/officeDocument/2006/relationships" xmlns:w="http://schemas.openxmlformats.org/wordprocessingml/2006/main" xmlns:w14="http://schemas.microsoft.com/office/word/2010/wordml" xmlns:w15="http://schemas.microsoft.com/office/word/2012/wordml" xmlns:w16cex="http://schemas.microsoft.com/office/word/2018/wordml/cex" xmlns:w16cid="http://schemas.microsoft.com/office/word/2016/wordml/cid" xmlns:w16="http://schemas.microsoft.com/office/word/2018/wordml" xmlns:w16sdtdh="http://schemas.microsoft.com/office/word/2020/wordml/sdtdatahash" xmlns:w16se="http://schemas.microsoft.com/office/word/2015/wordml/symex" mc:Ignorable="w14 w15 w16se w16cid w16 w16cex w16sdtdh">
   <w:docDefaults>
     <w:rPrDefault>
       <w:rPr>
@@ -3154,15 +3265,15 @@
     <w:lsdException w:name="Unresolved Mention" w:semiHidden="1" w:unhideWhenUsed="1"/>
     <w:lsdException w:name="Smart Link" w:semiHidden="1" w:unhideWhenUsed="1"/>
   </w:latentStyles>
-  <w:style w:type="paragraph" w:default="1" w:styleId="Standard">
+  <w:style w:type="paragraph" w:default="1" w:styleId="Normal">
     <w:name w:val="Normal"/>
     <w:qFormat/>
   </w:style>
-  <w:style w:type="paragraph" w:styleId="berschrift1">
+  <w:style w:type="paragraph" w:styleId="Heading1">
     <w:name w:val="heading 1"/>
-    <w:basedOn w:val="Standard"/>
-    <w:next w:val="Standard"/>
-    <w:link w:val="berschrift1Zchn"/>
+    <w:basedOn w:val="Normal"/>
+    <w:next w:val="Normal"/>
+    <w:link w:val="Heading1Char"/>
     <w:uiPriority w:val="9"/>
     <w:qFormat/>
     <w:rsid w:val="001E7245"/>
@@ -3179,11 +3290,11 @@
       <w:szCs w:val="40"/>
     </w:rPr>
   </w:style>
-  <w:style w:type="paragraph" w:styleId="berschrift2">
+  <w:style w:type="paragraph" w:styleId="Heading2">
     <w:name w:val="heading 2"/>
-    <w:basedOn w:val="Standard"/>
-    <w:next w:val="Standard"/>
-    <w:link w:val="berschrift2Zchn"/>
+    <w:basedOn w:val="Normal"/>
+    <w:next w:val="Normal"/>
+    <w:link w:val="Heading2Char"/>
     <w:uiPriority w:val="9"/>
     <w:semiHidden/>
     <w:unhideWhenUsed/>
@@ -3202,11 +3313,11 @@
       <w:szCs w:val="32"/>
     </w:rPr>
   </w:style>
-  <w:style w:type="paragraph" w:styleId="berschrift3">
+  <w:style w:type="paragraph" w:styleId="Heading3">
     <w:name w:val="heading 3"/>
-    <w:basedOn w:val="Standard"/>
-    <w:next w:val="Standard"/>
-    <w:link w:val="berschrift3Zchn"/>
+    <w:basedOn w:val="Normal"/>
+    <w:next w:val="Normal"/>
+    <w:link w:val="Heading3Char"/>
     <w:uiPriority w:val="9"/>
     <w:semiHidden/>
     <w:unhideWhenUsed/>
@@ -3225,11 +3336,11 @@
       <w:szCs w:val="28"/>
     </w:rPr>
   </w:style>
-  <w:style w:type="paragraph" w:styleId="berschrift4">
+  <w:style w:type="paragraph" w:styleId="Heading4">
     <w:name w:val="heading 4"/>
-    <w:basedOn w:val="Standard"/>
-    <w:next w:val="Standard"/>
-    <w:link w:val="berschrift4Zchn"/>
+    <w:basedOn w:val="Normal"/>
+    <w:next w:val="Normal"/>
+    <w:link w:val="Heading4Char"/>
     <w:uiPriority w:val="9"/>
     <w:semiHidden/>
     <w:unhideWhenUsed/>
@@ -3248,11 +3359,11 @@
       <w:color w:val="0F4761" w:themeColor="accent1" w:themeShade="BF"/>
     </w:rPr>
   </w:style>
-  <w:style w:type="paragraph" w:styleId="berschrift5">
+  <w:style w:type="paragraph" w:styleId="Heading5">
     <w:name w:val="heading 5"/>
-    <w:basedOn w:val="Standard"/>
-    <w:next w:val="Standard"/>
-    <w:link w:val="berschrift5Zchn"/>
+    <w:basedOn w:val="Normal"/>
+    <w:next w:val="Normal"/>
+    <w:link w:val="Heading5Char"/>
     <w:uiPriority w:val="9"/>
     <w:semiHidden/>
     <w:unhideWhenUsed/>
@@ -3269,11 +3380,11 @@
       <w:color w:val="0F4761" w:themeColor="accent1" w:themeShade="BF"/>
     </w:rPr>
   </w:style>
-  <w:style w:type="paragraph" w:styleId="berschrift6">
+  <w:style w:type="paragraph" w:styleId="Heading6">
     <w:name w:val="heading 6"/>
-    <w:basedOn w:val="Standard"/>
-    <w:next w:val="Standard"/>
-    <w:link w:val="berschrift6Zchn"/>
+    <w:basedOn w:val="Normal"/>
+    <w:next w:val="Normal"/>
+    <w:link w:val="Heading6Char"/>
     <w:uiPriority w:val="9"/>
     <w:semiHidden/>
     <w:unhideWhenUsed/>
@@ -3292,11 +3403,11 @@
       <w:color w:val="595959" w:themeColor="text1" w:themeTint="A6"/>
     </w:rPr>
   </w:style>
-  <w:style w:type="paragraph" w:styleId="berschrift7">
+  <w:style w:type="paragraph" w:styleId="Heading7">
     <w:name w:val="heading 7"/>
-    <w:basedOn w:val="Standard"/>
-    <w:next w:val="Standard"/>
-    <w:link w:val="berschrift7Zchn"/>
+    <w:basedOn w:val="Normal"/>
+    <w:next w:val="Normal"/>
+    <w:link w:val="Heading7Char"/>
     <w:uiPriority w:val="9"/>
     <w:semiHidden/>
     <w:unhideWhenUsed/>
@@ -3313,11 +3424,11 @@
       <w:color w:val="595959" w:themeColor="text1" w:themeTint="A6"/>
     </w:rPr>
   </w:style>
-  <w:style w:type="paragraph" w:styleId="berschrift8">
+  <w:style w:type="paragraph" w:styleId="Heading8">
     <w:name w:val="heading 8"/>
-    <w:basedOn w:val="Standard"/>
-    <w:next w:val="Standard"/>
-    <w:link w:val="berschrift8Zchn"/>
+    <w:basedOn w:val="Normal"/>
+    <w:next w:val="Normal"/>
+    <w:link w:val="Heading8Char"/>
     <w:uiPriority w:val="9"/>
     <w:semiHidden/>
     <w:unhideWhenUsed/>
@@ -3336,11 +3447,11 @@
       <w:color w:val="272727" w:themeColor="text1" w:themeTint="D8"/>
     </w:rPr>
   </w:style>
-  <w:style w:type="paragraph" w:styleId="berschrift9">
+  <w:style w:type="paragraph" w:styleId="Heading9">
     <w:name w:val="heading 9"/>
-    <w:basedOn w:val="Standard"/>
-    <w:next w:val="Standard"/>
-    <w:link w:val="berschrift9Zchn"/>
+    <w:basedOn w:val="Normal"/>
+    <w:next w:val="Normal"/>
+    <w:link w:val="Heading9Char"/>
     <w:uiPriority w:val="9"/>
     <w:semiHidden/>
     <w:unhideWhenUsed/>
@@ -3357,13 +3468,13 @@
       <w:color w:val="272727" w:themeColor="text1" w:themeTint="D8"/>
     </w:rPr>
   </w:style>
-  <w:style w:type="character" w:default="1" w:styleId="Absatz-Standardschriftart">
+  <w:style w:type="character" w:default="1" w:styleId="DefaultParagraphFont">
     <w:name w:val="Default Paragraph Font"/>
     <w:uiPriority w:val="1"/>
     <w:semiHidden/>
     <w:unhideWhenUsed/>
   </w:style>
-  <w:style w:type="table" w:default="1" w:styleId="NormaleTabelle">
+  <w:style w:type="table" w:default="1" w:styleId="TableNormal">
     <w:name w:val="Normal Table"/>
     <w:uiPriority w:val="99"/>
     <w:semiHidden/>
@@ -3378,16 +3489,16 @@
       </w:tblCellMar>
     </w:tblPr>
   </w:style>
-  <w:style w:type="numbering" w:default="1" w:styleId="KeineListe">
+  <w:style w:type="numbering" w:default="1" w:styleId="NoList">
     <w:name w:val="No List"/>
     <w:uiPriority w:val="99"/>
     <w:semiHidden/>
     <w:unhideWhenUsed/>
   </w:style>
-  <w:style w:type="character" w:customStyle="1" w:styleId="berschrift1Zchn">
-    <w:name w:val="Überschrift 1 Zchn"/>
-    <w:basedOn w:val="Absatz-Standardschriftart"/>
-    <w:link w:val="berschrift1"/>
+  <w:style w:type="character" w:customStyle="1" w:styleId="Heading1Char">
+    <w:name w:val="Heading 1 Char"/>
+    <w:basedOn w:val="DefaultParagraphFont"/>
+    <w:link w:val="Heading1"/>
     <w:uiPriority w:val="9"/>
     <w:rsid w:val="001E7245"/>
     <w:rPr>
@@ -3397,10 +3508,10 @@
       <w:szCs w:val="40"/>
     </w:rPr>
   </w:style>
-  <w:style w:type="character" w:customStyle="1" w:styleId="berschrift2Zchn">
-    <w:name w:val="Überschrift 2 Zchn"/>
-    <w:basedOn w:val="Absatz-Standardschriftart"/>
-    <w:link w:val="berschrift2"/>
+  <w:style w:type="character" w:customStyle="1" w:styleId="Heading2Char">
+    <w:name w:val="Heading 2 Char"/>
+    <w:basedOn w:val="DefaultParagraphFont"/>
+    <w:link w:val="Heading2"/>
     <w:uiPriority w:val="9"/>
     <w:semiHidden/>
     <w:rsid w:val="001E7245"/>
@@ -3411,10 +3522,10 @@
       <w:szCs w:val="32"/>
     </w:rPr>
   </w:style>
-  <w:style w:type="character" w:customStyle="1" w:styleId="berschrift3Zchn">
-    <w:name w:val="Überschrift 3 Zchn"/>
-    <w:basedOn w:val="Absatz-Standardschriftart"/>
-    <w:link w:val="berschrift3"/>
+  <w:style w:type="character" w:customStyle="1" w:styleId="Heading3Char">
+    <w:name w:val="Heading 3 Char"/>
+    <w:basedOn w:val="DefaultParagraphFont"/>
+    <w:link w:val="Heading3"/>
     <w:uiPriority w:val="9"/>
     <w:semiHidden/>
     <w:rsid w:val="001E7245"/>
@@ -3425,10 +3536,10 @@
       <w:szCs w:val="28"/>
     </w:rPr>
   </w:style>
-  <w:style w:type="character" w:customStyle="1" w:styleId="berschrift4Zchn">
-    <w:name w:val="Überschrift 4 Zchn"/>
-    <w:basedOn w:val="Absatz-Standardschriftart"/>
-    <w:link w:val="berschrift4"/>
+  <w:style w:type="character" w:customStyle="1" w:styleId="Heading4Char">
+    <w:name w:val="Heading 4 Char"/>
+    <w:basedOn w:val="DefaultParagraphFont"/>
+    <w:link w:val="Heading4"/>
     <w:uiPriority w:val="9"/>
     <w:semiHidden/>
     <w:rsid w:val="001E7245"/>
@@ -3439,10 +3550,10 @@
       <w:color w:val="0F4761" w:themeColor="accent1" w:themeShade="BF"/>
     </w:rPr>
   </w:style>
-  <w:style w:type="character" w:customStyle="1" w:styleId="berschrift5Zchn">
-    <w:name w:val="Überschrift 5 Zchn"/>
-    <w:basedOn w:val="Absatz-Standardschriftart"/>
-    <w:link w:val="berschrift5"/>
+  <w:style w:type="character" w:customStyle="1" w:styleId="Heading5Char">
+    <w:name w:val="Heading 5 Char"/>
+    <w:basedOn w:val="DefaultParagraphFont"/>
+    <w:link w:val="Heading5"/>
     <w:uiPriority w:val="9"/>
     <w:semiHidden/>
     <w:rsid w:val="001E7245"/>
@@ -3451,10 +3562,10 @@
       <w:color w:val="0F4761" w:themeColor="accent1" w:themeShade="BF"/>
     </w:rPr>
   </w:style>
-  <w:style w:type="character" w:customStyle="1" w:styleId="berschrift6Zchn">
-    <w:name w:val="Überschrift 6 Zchn"/>
-    <w:basedOn w:val="Absatz-Standardschriftart"/>
-    <w:link w:val="berschrift6"/>
+  <w:style w:type="character" w:customStyle="1" w:styleId="Heading6Char">
+    <w:name w:val="Heading 6 Char"/>
+    <w:basedOn w:val="DefaultParagraphFont"/>
+    <w:link w:val="Heading6"/>
     <w:uiPriority w:val="9"/>
     <w:semiHidden/>
     <w:rsid w:val="001E7245"/>
@@ -3465,10 +3576,10 @@
       <w:color w:val="595959" w:themeColor="text1" w:themeTint="A6"/>
     </w:rPr>
   </w:style>
-  <w:style w:type="character" w:customStyle="1" w:styleId="berschrift7Zchn">
-    <w:name w:val="Überschrift 7 Zchn"/>
-    <w:basedOn w:val="Absatz-Standardschriftart"/>
-    <w:link w:val="berschrift7"/>
+  <w:style w:type="character" w:customStyle="1" w:styleId="Heading7Char">
+    <w:name w:val="Heading 7 Char"/>
+    <w:basedOn w:val="DefaultParagraphFont"/>
+    <w:link w:val="Heading7"/>
     <w:uiPriority w:val="9"/>
     <w:semiHidden/>
     <w:rsid w:val="001E7245"/>
@@ -3477,10 +3588,10 @@
       <w:color w:val="595959" w:themeColor="text1" w:themeTint="A6"/>
     </w:rPr>
   </w:style>
-  <w:style w:type="character" w:customStyle="1" w:styleId="berschrift8Zchn">
-    <w:name w:val="Überschrift 8 Zchn"/>
-    <w:basedOn w:val="Absatz-Standardschriftart"/>
-    <w:link w:val="berschrift8"/>
+  <w:style w:type="character" w:customStyle="1" w:styleId="Heading8Char">
+    <w:name w:val="Heading 8 Char"/>
+    <w:basedOn w:val="DefaultParagraphFont"/>
+    <w:link w:val="Heading8"/>
     <w:uiPriority w:val="9"/>
     <w:semiHidden/>
     <w:rsid w:val="001E7245"/>
@@ -3491,10 +3602,10 @@
       <w:color w:val="272727" w:themeColor="text1" w:themeTint="D8"/>
     </w:rPr>
   </w:style>
-  <w:style w:type="character" w:customStyle="1" w:styleId="berschrift9Zchn">
-    <w:name w:val="Überschrift 9 Zchn"/>
-    <w:basedOn w:val="Absatz-Standardschriftart"/>
-    <w:link w:val="berschrift9"/>
+  <w:style w:type="character" w:customStyle="1" w:styleId="Heading9Char">
+    <w:name w:val="Heading 9 Char"/>
+    <w:basedOn w:val="DefaultParagraphFont"/>
+    <w:link w:val="Heading9"/>
     <w:uiPriority w:val="9"/>
     <w:semiHidden/>
     <w:rsid w:val="001E7245"/>
@@ -3503,11 +3614,11 @@
       <w:color w:val="272727" w:themeColor="text1" w:themeTint="D8"/>
     </w:rPr>
   </w:style>
-  <w:style w:type="paragraph" w:styleId="Titel">
+  <w:style w:type="paragraph" w:styleId="Title">
     <w:name w:val="Title"/>
-    <w:basedOn w:val="Standard"/>
-    <w:next w:val="Standard"/>
-    <w:link w:val="TitelZchn"/>
+    <w:basedOn w:val="Normal"/>
+    <w:next w:val="Normal"/>
+    <w:link w:val="TitleChar"/>
     <w:uiPriority w:val="10"/>
     <w:qFormat/>
     <w:rsid w:val="001E7245"/>
@@ -3523,10 +3634,10 @@
       <w:szCs w:val="56"/>
     </w:rPr>
   </w:style>
-  <w:style w:type="character" w:customStyle="1" w:styleId="TitelZchn">
-    <w:name w:val="Titel Zchn"/>
-    <w:basedOn w:val="Absatz-Standardschriftart"/>
-    <w:link w:val="Titel"/>
+  <w:style w:type="character" w:customStyle="1" w:styleId="TitleChar">
+    <w:name w:val="Title Char"/>
+    <w:basedOn w:val="DefaultParagraphFont"/>
+    <w:link w:val="Title"/>
     <w:uiPriority w:val="10"/>
     <w:rsid w:val="001E7245"/>
     <w:rPr>
@@ -3537,11 +3648,11 @@
       <w:szCs w:val="56"/>
     </w:rPr>
   </w:style>
-  <w:style w:type="paragraph" w:styleId="Untertitel">
+  <w:style w:type="paragraph" w:styleId="Subtitle">
     <w:name w:val="Subtitle"/>
-    <w:basedOn w:val="Standard"/>
-    <w:next w:val="Standard"/>
-    <w:link w:val="UntertitelZchn"/>
+    <w:basedOn w:val="Normal"/>
+    <w:next w:val="Normal"/>
+    <w:link w:val="SubtitleChar"/>
     <w:uiPriority w:val="11"/>
     <w:qFormat/>
     <w:rsid w:val="001E7245"/>
@@ -3558,10 +3669,10 @@
       <w:szCs w:val="28"/>
     </w:rPr>
   </w:style>
-  <w:style w:type="character" w:customStyle="1" w:styleId="UntertitelZchn">
-    <w:name w:val="Untertitel Zchn"/>
-    <w:basedOn w:val="Absatz-Standardschriftart"/>
-    <w:link w:val="Untertitel"/>
+  <w:style w:type="character" w:customStyle="1" w:styleId="SubtitleChar">
+    <w:name w:val="Subtitle Char"/>
+    <w:basedOn w:val="DefaultParagraphFont"/>
+    <w:link w:val="Subtitle"/>
     <w:uiPriority w:val="11"/>
     <w:rsid w:val="001E7245"/>
     <w:rPr>
@@ -3572,11 +3683,11 @@
       <w:szCs w:val="28"/>
     </w:rPr>
   </w:style>
-  <w:style w:type="paragraph" w:styleId="Zitat">
+  <w:style w:type="paragraph" w:styleId="Quote">
     <w:name w:val="Quote"/>
-    <w:basedOn w:val="Standard"/>
-    <w:next w:val="Standard"/>
-    <w:link w:val="ZitatZchn"/>
+    <w:basedOn w:val="Normal"/>
+    <w:next w:val="Normal"/>
+    <w:link w:val="QuoteChar"/>
     <w:uiPriority w:val="29"/>
     <w:qFormat/>
     <w:rsid w:val="001E7245"/>
@@ -3590,10 +3701,10 @@
       <w:color w:val="404040" w:themeColor="text1" w:themeTint="BF"/>
     </w:rPr>
   </w:style>
-  <w:style w:type="character" w:customStyle="1" w:styleId="ZitatZchn">
-    <w:name w:val="Zitat Zchn"/>
-    <w:basedOn w:val="Absatz-Standardschriftart"/>
-    <w:link w:val="Zitat"/>
+  <w:style w:type="character" w:customStyle="1" w:styleId="QuoteChar">
+    <w:name w:val="Quote Char"/>
+    <w:basedOn w:val="DefaultParagraphFont"/>
+    <w:link w:val="Quote"/>
     <w:uiPriority w:val="29"/>
     <w:rsid w:val="001E7245"/>
     <w:rPr>
@@ -3602,9 +3713,9 @@
       <w:color w:val="404040" w:themeColor="text1" w:themeTint="BF"/>
     </w:rPr>
   </w:style>
-  <w:style w:type="paragraph" w:styleId="Listenabsatz">
+  <w:style w:type="paragraph" w:styleId="ListParagraph">
     <w:name w:val="List Paragraph"/>
-    <w:basedOn w:val="Standard"/>
+    <w:basedOn w:val="Normal"/>
     <w:uiPriority w:val="34"/>
     <w:qFormat/>
     <w:rsid w:val="001E7245"/>
@@ -3613,9 +3724,9 @@
       <w:contextualSpacing/>
     </w:pPr>
   </w:style>
-  <w:style w:type="character" w:styleId="IntensiveHervorhebung">
+  <w:style w:type="character" w:styleId="IntenseEmphasis">
     <w:name w:val="Intense Emphasis"/>
-    <w:basedOn w:val="Absatz-Standardschriftart"/>
+    <w:basedOn w:val="DefaultParagraphFont"/>
     <w:uiPriority w:val="21"/>
     <w:qFormat/>
     <w:rsid w:val="001E7245"/>
@@ -3625,11 +3736,11 @@
       <w:color w:val="0F4761" w:themeColor="accent1" w:themeShade="BF"/>
     </w:rPr>
   </w:style>
-  <w:style w:type="paragraph" w:styleId="IntensivesZitat">
+  <w:style w:type="paragraph" w:styleId="IntenseQuote">
     <w:name w:val="Intense Quote"/>
-    <w:basedOn w:val="Standard"/>
-    <w:next w:val="Standard"/>
-    <w:link w:val="IntensivesZitatZchn"/>
+    <w:basedOn w:val="Normal"/>
+    <w:next w:val="Normal"/>
+    <w:link w:val="IntenseQuoteChar"/>
     <w:uiPriority w:val="30"/>
     <w:qFormat/>
     <w:rsid w:val="001E7245"/>
@@ -3648,10 +3759,10 @@
       <w:color w:val="0F4761" w:themeColor="accent1" w:themeShade="BF"/>
     </w:rPr>
   </w:style>
-  <w:style w:type="character" w:customStyle="1" w:styleId="IntensivesZitatZchn">
-    <w:name w:val="Intensives Zitat Zchn"/>
-    <w:basedOn w:val="Absatz-Standardschriftart"/>
-    <w:link w:val="IntensivesZitat"/>
+  <w:style w:type="character" w:customStyle="1" w:styleId="IntenseQuoteChar">
+    <w:name w:val="Intense Quote Char"/>
+    <w:basedOn w:val="DefaultParagraphFont"/>
+    <w:link w:val="IntenseQuote"/>
     <w:uiPriority w:val="30"/>
     <w:rsid w:val="001E7245"/>
     <w:rPr>
@@ -3660,9 +3771,9 @@
       <w:color w:val="0F4761" w:themeColor="accent1" w:themeShade="BF"/>
     </w:rPr>
   </w:style>
-  <w:style w:type="character" w:styleId="IntensiverVerweis">
+  <w:style w:type="character" w:styleId="IntenseReference">
     <w:name w:val="Intense Reference"/>
-    <w:basedOn w:val="Absatz-Standardschriftart"/>
+    <w:basedOn w:val="DefaultParagraphFont"/>
     <w:uiPriority w:val="32"/>
     <w:qFormat/>
     <w:rsid w:val="001E7245"/>

</xml_diff>